<commit_message>
Lisätty videon llinkki dokumenttiin
</commit_message>
<xml_diff>
--- a/ExtraDocuments/Ryhmä10-README_Final.docx
+++ b/ExtraDocuments/Ryhmä10-README_Final.docx
@@ -213,6 +213,36 @@
           <w:lang w:val="fi-FI"/>
         </w:rPr>
       </w:pPr>
+      <w:hyperlink r:id="rId14" w:history="1">
+        <w:r>
+          <w:rPr>
+            <w:rStyle w:val="Hyperlink"/>
+            <w:lang w:val="fi-FI"/>
+          </w:rPr>
+          <w:t>Videoesi</w:t>
+        </w:r>
+        <w:r>
+          <w:rPr>
+            <w:rStyle w:val="Hyperlink"/>
+            <w:lang w:val="fi-FI"/>
+          </w:rPr>
+          <w:t>t</w:t>
+        </w:r>
+        <w:r>
+          <w:rPr>
+            <w:rStyle w:val="Hyperlink"/>
+            <w:lang w:val="fi-FI"/>
+          </w:rPr>
+          <w:t>tely</w:t>
+        </w:r>
+      </w:hyperlink>
+    </w:p>
+    <w:p>
+      <w:pPr>
+        <w:rPr>
+          <w:lang w:val="fi-FI"/>
+        </w:rPr>
+      </w:pPr>
     </w:p>
     <w:p>
       <w:pPr>
@@ -433,7 +463,6 @@
           <w:lang w:val="fi-FI"/>
         </w:rPr>
       </w:pPr>
-      <w:proofErr w:type="gramStart"/>
       <w:r>
         <w:rPr>
           <w:lang w:val="fi-FI"/>
@@ -460,7 +489,6 @@
         <w:t>env</w:t>
       </w:r>
       <w:proofErr w:type="spellEnd"/>
-      <w:proofErr w:type="gramEnd"/>
       <w:r>
         <w:rPr>
           <w:lang w:val="fi-FI"/>
@@ -685,7 +713,7 @@
                     <pic:cNvPicPr/>
                   </pic:nvPicPr>
                   <pic:blipFill>
-                    <a:blip r:embed="rId14"/>
+                    <a:blip r:embed="rId15"/>
                     <a:stretch>
                       <a:fillRect/>
                     </a:stretch>
@@ -764,7 +792,7 @@
         </w:rPr>
         <w:t xml:space="preserve">Sivujen ulkoasu suunniteltiin käyttäen hyödyksi </w:t>
       </w:r>
-      <w:hyperlink r:id="rId15" w:history="1">
+      <w:hyperlink r:id="rId16" w:history="1">
         <w:proofErr w:type="spellStart"/>
         <w:r>
           <w:rPr>
@@ -823,7 +851,7 @@
                     <pic:cNvPicPr/>
                   </pic:nvPicPr>
                   <pic:blipFill>
-                    <a:blip r:embed="rId16"/>
+                    <a:blip r:embed="rId17"/>
                     <a:stretch>
                       <a:fillRect/>
                     </a:stretch>
@@ -2128,6 +2156,7 @@
       </w:pPr>
       <w:r>
         <w:rPr>
+          <w:noProof/>
           <w:lang w:val="fi-FI"/>
         </w:rPr>
         <w:lastRenderedPageBreak/>
@@ -2147,7 +2176,7 @@
                     <pic:cNvPicPr/>
                   </pic:nvPicPr>
                   <pic:blipFill>
-                    <a:blip r:embed="rId17"/>
+                    <a:blip r:embed="rId18"/>
                     <a:stretch>
                       <a:fillRect/>
                     </a:stretch>
@@ -2520,6 +2549,7 @@
       </w:pPr>
       <w:r>
         <w:rPr>
+          <w:noProof/>
           <w:lang w:val="fi-FI"/>
         </w:rPr>
         <w:lastRenderedPageBreak/>
@@ -2539,7 +2569,7 @@
                     <pic:cNvPicPr/>
                   </pic:nvPicPr>
                   <pic:blipFill>
-                    <a:blip r:embed="rId18"/>
+                    <a:blip r:embed="rId19"/>
                     <a:stretch>
                       <a:fillRect/>
                     </a:stretch>
@@ -2565,13 +2595,7 @@
         <w:pStyle w:val="Underscore"/>
       </w:pPr>
       <w:r>
-        <w:t>Kuva 3</w:t>
-      </w:r>
-      <w:r>
-        <w:t>,</w:t>
-      </w:r>
-      <w:r>
-        <w:t xml:space="preserve"> Hakusivu</w:t>
+        <w:t>Kuva 3, Hakusivu</w:t>
       </w:r>
     </w:p>
     <w:p>
@@ -2647,36 +2671,20 @@
         <w:rPr>
           <w:lang w:val="fi-FI"/>
         </w:rPr>
-        <w:t xml:space="preserve">alas </w:t>
-      </w:r>
-      <w:proofErr w:type="gramStart"/>
-      <w:r>
-        <w:rPr>
-          <w:lang w:val="fi-FI"/>
-        </w:rPr>
-        <w:t>veto</w:t>
-      </w:r>
-      <w:r>
-        <w:rPr>
-          <w:lang w:val="fi-FI"/>
-        </w:rPr>
-        <w:t>-valikosta</w:t>
-      </w:r>
-      <w:proofErr w:type="gramEnd"/>
-      <w:r>
-        <w:rPr>
-          <w:lang w:val="fi-FI"/>
-        </w:rPr>
-        <w:t xml:space="preserve"> valita jonkin luomistaan suosikkilistoista ja lisätä elokuvan siihen. Kirjoita </w:t>
-      </w:r>
-      <w:proofErr w:type="gramStart"/>
+        <w:t>alas veto</w:t>
+      </w:r>
+      <w:r>
+        <w:rPr>
+          <w:lang w:val="fi-FI"/>
+        </w:rPr>
+        <w:t xml:space="preserve">-valikosta valita jonkin luomistaan suosikkilistoista ja lisätä elokuvan siihen. Kirjoita </w:t>
+      </w:r>
       <w:r>
         <w:rPr>
           <w:lang w:val="fi-FI"/>
         </w:rPr>
         <w:t>arvostelu-painike</w:t>
       </w:r>
-      <w:proofErr w:type="gramEnd"/>
       <w:r>
         <w:rPr>
           <w:lang w:val="fi-FI"/>
@@ -2747,6 +2755,7 @@
       </w:pPr>
       <w:r>
         <w:rPr>
+          <w:noProof/>
           <w:lang w:val="fi-FI"/>
         </w:rPr>
         <w:drawing>
@@ -2765,7 +2774,7 @@
                     <pic:cNvPicPr/>
                   </pic:nvPicPr>
                   <pic:blipFill>
-                    <a:blip r:embed="rId19"/>
+                    <a:blip r:embed="rId20"/>
                     <a:stretch>
                       <a:fillRect/>
                     </a:stretch>
@@ -3072,21 +3081,7 @@
         <w:rPr>
           <w:lang w:val="fi-FI"/>
         </w:rPr>
-        <w:t xml:space="preserve">euraava </w:t>
-      </w:r>
-      <w:proofErr w:type="gramStart"/>
-      <w:r>
-        <w:rPr>
-          <w:lang w:val="fi-FI"/>
-        </w:rPr>
-        <w:t>sivu-painiketta</w:t>
-      </w:r>
-      <w:proofErr w:type="gramEnd"/>
-      <w:r>
-        <w:rPr>
-          <w:lang w:val="fi-FI"/>
-        </w:rPr>
-        <w:t xml:space="preserve"> tai </w:t>
+        <w:t xml:space="preserve">euraava sivu-painiketta tai </w:t>
       </w:r>
       <w:r>
         <w:rPr>
@@ -3130,21 +3125,7 @@
         <w:rPr>
           <w:lang w:val="fi-FI"/>
         </w:rPr>
-        <w:t xml:space="preserve">. Liity ryhmään-painikkeen oikealla puolella näkyy myös sen ryhmän kuvaus, joka laajentuu, kun hiiren kohdistin on kuvaustekstin päällä. Lisäksi käyttäjällä on mahdollisuus luoda uusi ryhmä syöttämällä haluamansa ryhmän nimen ja painamalla Luo </w:t>
-      </w:r>
-      <w:proofErr w:type="gramStart"/>
-      <w:r>
-        <w:rPr>
-          <w:lang w:val="fi-FI"/>
-        </w:rPr>
-        <w:t>ryhmä-painiketta</w:t>
-      </w:r>
-      <w:proofErr w:type="gramEnd"/>
-      <w:r>
-        <w:rPr>
-          <w:lang w:val="fi-FI"/>
-        </w:rPr>
-        <w:t>.</w:t>
+        <w:t>. Liity ryhmään-painikkeen oikealla puolella näkyy myös sen ryhmän kuvaus, joka laajentuu, kun hiiren kohdistin on kuvaustekstin päällä. Lisäksi käyttäjällä on mahdollisuus luoda uusi ryhmä syöttämällä haluamansa ryhmän nimen ja painamalla Luo ryhmä-painiketta.</w:t>
       </w:r>
     </w:p>
     <w:p>
@@ -3249,6 +3230,7 @@
       </w:pPr>
       <w:r>
         <w:rPr>
+          <w:noProof/>
           <w:lang w:val="fi-FI"/>
         </w:rPr>
         <w:drawing>
@@ -3267,7 +3249,7 @@
                     <pic:cNvPicPr/>
                   </pic:nvPicPr>
                   <pic:blipFill>
-                    <a:blip r:embed="rId20"/>
+                    <a:blip r:embed="rId21"/>
                     <a:stretch>
                       <a:fillRect/>
                     </a:stretch>
@@ -3379,93 +3361,33 @@
         <w:rPr>
           <w:lang w:val="fi-FI"/>
         </w:rPr>
-        <w:t xml:space="preserve">Copyright (c) </w:t>
-      </w:r>
-      <w:r>
-        <w:rPr>
-          <w:lang w:val="fi-FI"/>
-        </w:rPr>
-        <w:t>2024, Ryhmä 10</w:t>
-      </w:r>
-      <w:r>
-        <w:rPr>
-          <w:lang w:val="fi-FI"/>
-        </w:rPr>
-        <w:t>. Kaikki oikeudet</w:t>
-      </w:r>
+        <w:t>Copyright (c) 2024, Ryhmä 10. Kaikki oikeudet pidätetään.</w:t>
+      </w:r>
+    </w:p>
+    <w:p>
+      <w:pPr>
+        <w:rPr>
+          <w:lang w:val="fi-FI"/>
+        </w:rPr>
+      </w:pPr>
       <w:r>
         <w:rPr>
           <w:lang w:val="fi-FI"/>
         </w:rPr>
         <w:t xml:space="preserve"> </w:t>
       </w:r>
-      <w:r>
-        <w:rPr>
-          <w:lang w:val="fi-FI"/>
-        </w:rPr>
-        <w:t>pidätetään.</w:t>
-      </w:r>
-    </w:p>
-    <w:p>
-      <w:pPr>
-        <w:rPr>
-          <w:lang w:val="fi-FI"/>
-        </w:rPr>
-      </w:pPr>
-      <w:r>
-        <w:rPr>
-          <w:lang w:val="fi-FI"/>
-        </w:rPr>
-        <w:t xml:space="preserve"> </w:t>
-      </w:r>
-    </w:p>
-    <w:p>
-      <w:pPr>
-        <w:rPr>
-          <w:lang w:val="fi-FI"/>
-        </w:rPr>
-      </w:pPr>
-      <w:r>
-        <w:rPr>
-          <w:lang w:val="fi-FI"/>
-        </w:rPr>
-        <w:t>Asiakkaalle myönnetään oikeus käyttää ja jaella edelleen</w:t>
-      </w:r>
-      <w:r>
-        <w:rPr>
-          <w:lang w:val="fi-FI"/>
-        </w:rPr>
-        <w:t xml:space="preserve"> </w:t>
-      </w:r>
-      <w:r>
-        <w:rPr>
-          <w:lang w:val="fi-FI"/>
-        </w:rPr>
-        <w:t>ohjelmiston muokattua tai muokkaamatonta lähdekoodia ja</w:t>
-      </w:r>
-      <w:r>
-        <w:rPr>
-          <w:lang w:val="fi-FI"/>
-        </w:rPr>
-        <w:t xml:space="preserve"> </w:t>
-      </w:r>
-      <w:r>
-        <w:rPr>
-          <w:lang w:val="fi-FI"/>
-        </w:rPr>
-        <w:t>binaarikoodia sillä ehdolla, että käytössä ja jakelussa</w:t>
-      </w:r>
-      <w:r>
-        <w:rPr>
-          <w:lang w:val="fi-FI"/>
-        </w:rPr>
-        <w:t xml:space="preserve"> </w:t>
-      </w:r>
-      <w:r>
-        <w:rPr>
-          <w:lang w:val="fi-FI"/>
-        </w:rPr>
-        <w:t>noudatetaan seuraavia ehtoja:</w:t>
+    </w:p>
+    <w:p>
+      <w:pPr>
+        <w:rPr>
+          <w:lang w:val="fi-FI"/>
+        </w:rPr>
+      </w:pPr>
+      <w:r>
+        <w:rPr>
+          <w:lang w:val="fi-FI"/>
+        </w:rPr>
+        <w:t>Asiakkaalle myönnetään oikeus käyttää ja jaella edelleen ohjelmiston muokattua tai muokkaamatonta lähdekoodia ja binaarikoodia sillä ehdolla, että käytössä ja jakelussa noudatetaan seuraavia ehtoja:</w:t>
       </w:r>
     </w:p>
     <w:p>
@@ -3496,31 +3418,7 @@
         <w:rPr>
           <w:lang w:val="fi-FI"/>
         </w:rPr>
-        <w:t>Edelleen jaeltavaan lähdekoodiin on sisällytettävä edellä oleva</w:t>
-      </w:r>
-      <w:r>
-        <w:rPr>
-          <w:lang w:val="fi-FI"/>
-        </w:rPr>
-        <w:t xml:space="preserve"> </w:t>
-      </w:r>
-      <w:r>
-        <w:rPr>
-          <w:lang w:val="fi-FI"/>
-        </w:rPr>
-        <w:t xml:space="preserve">tekijänoikeusmerkintä, tässä </w:t>
-      </w:r>
-      <w:r>
-        <w:rPr>
-          <w:lang w:val="fi-FI"/>
-        </w:rPr>
-        <w:t>l</w:t>
-      </w:r>
-      <w:r>
-        <w:rPr>
-          <w:lang w:val="fi-FI"/>
-        </w:rPr>
-        <w:t>uettelossa olevat ehdot sekä jäljempänä oleva vastuunrajoituslauseke.</w:t>
+        <w:t>Edelleen jaeltavaan lähdekoodiin on sisällytettävä edellä oleva tekijänoikeusmerkintä, tässä luettelossa olevat ehdot sekä jäljempänä oleva vastuunrajoituslauseke.</w:t>
       </w:r>
     </w:p>
     <w:p>
@@ -3596,35 +3494,15 @@
         <w:rPr>
           <w:lang w:val="fi-FI"/>
         </w:rPr>
-        <w:t>"Tämä tuote sisältää ohjelmia, jotka on kehittänyt</w:t>
-      </w:r>
-      <w:r>
-        <w:rPr>
-          <w:lang w:val="fi-FI"/>
-        </w:rPr>
-        <w:t xml:space="preserve"> Ryhmä 10 </w:t>
-      </w:r>
-      <w:r>
-        <w:rPr>
-          <w:lang w:val="fi-FI"/>
-        </w:rPr>
-        <w:t>(</w:t>
-      </w:r>
-      <w:hyperlink r:id="rId21" w:history="1">
+        <w:t>"Tämä tuote sisältää ohjelmia, jotka on kehittänyt Ryhmä 10 (</w:t>
+      </w:r>
+      <w:hyperlink r:id="rId22" w:history="1">
         <w:r>
           <w:rPr>
             <w:rStyle w:val="Hyperlink"/>
             <w:lang w:val="fi-FI"/>
           </w:rPr>
-          <w:t>github.com/sovellusprojekti-ryhma</w:t>
-        </w:r>
-        <w:proofErr w:type="gramStart"/>
-        <w:r>
-          <w:rPr>
-            <w:rStyle w:val="Hyperlink"/>
-            <w:lang w:val="fi-FI"/>
-          </w:rPr>
-          <w:t>10</w:t>
+          <w:t>github.com/sovellusprojekti-ryhma10</w:t>
         </w:r>
         <w:r>
           <w:rPr>
@@ -3640,7 +3518,6 @@
           </w:rPr>
           <w:t>)</w:t>
         </w:r>
-        <w:proofErr w:type="gramEnd"/>
       </w:hyperlink>
       <w:r>
         <w:rPr>
@@ -3677,67 +3554,7 @@
         <w:rPr>
           <w:lang w:val="fi-FI"/>
         </w:rPr>
-        <w:t>Nim</w:t>
-      </w:r>
-      <w:r>
-        <w:rPr>
-          <w:lang w:val="fi-FI"/>
-        </w:rPr>
-        <w:t>eä</w:t>
-      </w:r>
-      <w:r>
-        <w:rPr>
-          <w:lang w:val="fi-FI"/>
-        </w:rPr>
-        <w:t xml:space="preserve"> "</w:t>
-      </w:r>
-      <w:r>
-        <w:rPr>
-          <w:lang w:val="fi-FI"/>
-        </w:rPr>
-        <w:t xml:space="preserve">Se Elokuvasivu” </w:t>
-      </w:r>
-      <w:r>
-        <w:rPr>
-          <w:lang w:val="fi-FI"/>
-        </w:rPr>
-        <w:t>ei saa käyttää ohjelmiston johdannaistuotteissa</w:t>
-      </w:r>
-      <w:r>
-        <w:rPr>
-          <w:lang w:val="fi-FI"/>
-        </w:rPr>
-        <w:t xml:space="preserve"> </w:t>
-      </w:r>
-      <w:r>
-        <w:rPr>
-          <w:lang w:val="fi-FI"/>
-        </w:rPr>
-        <w:t xml:space="preserve">eikä johdannaistuotteiden myynninedistämisessä ilman kirjallista ennakkosuostumusta. Kirjallisen suostumuksen voi hankkia lähettämällä sähköpostia osoitteeseen </w:t>
-      </w:r>
-      <w:r>
-        <w:rPr>
-          <w:lang w:val="fi-FI"/>
-        </w:rPr>
-        <w:t>Elokuvasivu</w:t>
-      </w:r>
-      <w:r>
-        <w:rPr>
-          <w:lang w:val="fi-FI"/>
-        </w:rPr>
-        <w:t>@</w:t>
-      </w:r>
-      <w:r>
-        <w:rPr>
-          <w:lang w:val="fi-FI"/>
-        </w:rPr>
-        <w:t>127.0.0.1:3000</w:t>
-      </w:r>
-      <w:r>
-        <w:rPr>
-          <w:lang w:val="fi-FI"/>
-        </w:rPr>
-        <w:t>.</w:t>
+        <w:t>Nimeä "Se Elokuvasivu” ei saa käyttää ohjelmiston johdannaistuotteissa eikä johdannaistuotteiden myynninedistämisessä ilman kirjallista ennakkosuostumusta. Kirjallisen suostumuksen voi hankkia lähettämällä sähköpostia osoitteeseen Elokuvasivu@127.0.0.1:3000.</w:t>
       </w:r>
     </w:p>
     <w:p>
@@ -3768,69 +3585,21 @@
         <w:rPr>
           <w:lang w:val="fi-FI"/>
         </w:rPr>
-        <w:t>Tästä ohjelmistosta johdettuja tuotteita ei saa kutsua nimellä "</w:t>
-      </w:r>
-      <w:r>
-        <w:rPr>
-          <w:lang w:val="fi-FI"/>
-        </w:rPr>
-        <w:t>Se Elokuvasivu</w:t>
-      </w:r>
-      <w:r>
-        <w:rPr>
-          <w:lang w:val="fi-FI"/>
-        </w:rPr>
-        <w:t xml:space="preserve">" eikä nimi </w:t>
-      </w:r>
-      <w:r>
-        <w:rPr>
-          <w:lang w:val="fi-FI"/>
-        </w:rPr>
-        <w:t xml:space="preserve">Elokuvasivu </w:t>
-      </w:r>
-      <w:r>
-        <w:rPr>
-          <w:lang w:val="fi-FI"/>
-        </w:rPr>
-        <w:t>saa esiintyä tällaisten tuotteiden</w:t>
-      </w:r>
+        <w:t>Tästä ohjelmistosta johdettuja tuotteita ei saa kutsua nimellä "Se Elokuvasivu" eikä nimi Elokuvasivu saa esiintyä tällaisten tuotteiden nimessä missään muodossa ilman Ryhmä 10:n kirjallista   ennakkosuostumusta.</w:t>
+      </w:r>
+    </w:p>
+    <w:p>
+      <w:pPr>
+        <w:rPr>
+          <w:lang w:val="fi-FI"/>
+        </w:rPr>
+      </w:pPr>
       <w:r>
         <w:rPr>
           <w:lang w:val="fi-FI"/>
         </w:rPr>
         <w:t xml:space="preserve"> </w:t>
       </w:r>
-      <w:r>
-        <w:rPr>
-          <w:lang w:val="fi-FI"/>
-        </w:rPr>
-        <w:t xml:space="preserve">nimessä missään muodossa ilman </w:t>
-      </w:r>
-      <w:r>
-        <w:rPr>
-          <w:lang w:val="fi-FI"/>
-        </w:rPr>
-        <w:t>Ryhmä 10:n</w:t>
-      </w:r>
-      <w:r>
-        <w:rPr>
-          <w:lang w:val="fi-FI"/>
-        </w:rPr>
-        <w:t xml:space="preserve"> kirjallista   ennakkosuostumusta.</w:t>
-      </w:r>
-    </w:p>
-    <w:p>
-      <w:pPr>
-        <w:rPr>
-          <w:lang w:val="fi-FI"/>
-        </w:rPr>
-      </w:pPr>
-      <w:r>
-        <w:rPr>
-          <w:lang w:val="fi-FI"/>
-        </w:rPr>
-        <w:t xml:space="preserve"> </w:t>
-      </w:r>
     </w:p>
     <w:p>
       <w:pPr>
@@ -3894,31 +3663,7 @@
         <w:rPr>
           <w:lang w:val="fi-FI"/>
         </w:rPr>
-        <w:t xml:space="preserve">  </w:t>
-      </w:r>
-      <w:r>
-        <w:rPr>
-          <w:lang w:val="fi-FI"/>
-        </w:rPr>
-        <w:t>RYHM</w:t>
-      </w:r>
-      <w:r>
-        <w:rPr>
-          <w:lang w:val="fi-FI"/>
-        </w:rPr>
-        <w:t>Ä</w:t>
-      </w:r>
-      <w:r>
-        <w:rPr>
-          <w:lang w:val="fi-FI"/>
-        </w:rPr>
-        <w:t xml:space="preserve"> 10</w:t>
-      </w:r>
-      <w:r>
-        <w:rPr>
-          <w:lang w:val="fi-FI"/>
-        </w:rPr>
-        <w:t xml:space="preserve"> TAI SEN AVUSTAJAT EIVÄT OLE MILLÄÄN</w:t>
+        <w:t xml:space="preserve">  RYHMÄ 10 TAI SEN AVUSTAJAT EIVÄT OLE MILLÄÄN</w:t>
       </w:r>
     </w:p>
     <w:p>
@@ -4009,27 +3754,7 @@
         <w:rPr>
           <w:lang w:val="fi-FI"/>
         </w:rPr>
-        <w:t xml:space="preserve">  OHJELMISTON KÄYTÖSTÄ, VAIKKA RYHMÄ </w:t>
-      </w:r>
-      <w:proofErr w:type="gramStart"/>
-      <w:r>
-        <w:rPr>
-          <w:lang w:val="fi-FI"/>
-        </w:rPr>
-        <w:t>10</w:t>
-      </w:r>
-      <w:r>
-        <w:rPr>
-          <w:lang w:val="fi-FI"/>
-        </w:rPr>
-        <w:t>:LLE</w:t>
-      </w:r>
-      <w:proofErr w:type="gramEnd"/>
-      <w:r>
-        <w:rPr>
-          <w:lang w:val="fi-FI"/>
-        </w:rPr>
-        <w:t xml:space="preserve"> TAI</w:t>
+        <w:t xml:space="preserve">  OHJELMISTON KÄYTÖSTÄ, VAIKKA RYHMÄ 10:LLE TAI</w:t>
       </w:r>
     </w:p>
     <w:p>
@@ -4066,8 +3791,8 @@
       </w:pPr>
     </w:p>
     <w:sectPr>
-      <w:headerReference w:type="default" r:id="rId22"/>
-      <w:footerReference w:type="default" r:id="rId23"/>
+      <w:headerReference w:type="default" r:id="rId23"/>
+      <w:footerReference w:type="default" r:id="rId24"/>
       <w:pgSz w:w="11906" w:h="16838" w:code="9"/>
       <w:pgMar w:top="720" w:right="547" w:bottom="720" w:left="547" w:header="0" w:footer="0" w:gutter="0"/>
       <w:cols w:space="708"/>
@@ -5307,6 +5032,7 @@
   <w:style w:type="character" w:default="1" w:styleId="DefaultParagraphFont">
     <w:name w:val="Default Paragraph Font"/>
     <w:uiPriority w:val="1"/>
+    <w:semiHidden/>
     <w:unhideWhenUsed/>
   </w:style>
   <w:style w:type="table" w:default="1" w:styleId="TableNormal">
@@ -5668,6 +5394,17 @@
       <w:lang w:val="fi-FI"/>
     </w:rPr>
   </w:style>
+  <w:style w:type="character" w:styleId="FollowedHyperlink">
+    <w:name w:val="FollowedHyperlink"/>
+    <w:basedOn w:val="DefaultParagraphFont"/>
+    <w:uiPriority w:val="99"/>
+    <w:semiHidden/>
+    <w:rsid w:val="00165C22"/>
+    <w:rPr>
+      <w:color w:val="954F72" w:themeColor="followedHyperlink"/>
+      <w:u w:val="single"/>
+    </w:rPr>
+  </w:style>
 </w:styles>
 </file>
 
@@ -5873,6 +5610,28 @@
 </file>
 
 <file path=customXml/item1.xml><?xml version="1.0" encoding="utf-8"?>
+<b:Sources xmlns:b="http://schemas.openxmlformats.org/officeDocument/2006/bibliography" xmlns="http://schemas.openxmlformats.org/officeDocument/2006/bibliography" SelectedStyle="\APASixthEditionOfficeOnline.xsl" StyleName="APA" Version="6"/>
+</file>
+
+<file path=customXml/item2.xml><?xml version="1.0" encoding="utf-8"?>
+<p:properties xmlns:p="http://schemas.microsoft.com/office/2006/metadata/properties" xmlns:xsi="http://www.w3.org/2001/XMLSchema-instance" xmlns:pc="http://schemas.microsoft.com/office/infopath/2007/PartnerControls">
+  <documentManagement>
+    <MediaServiceKeyPoints xmlns="71af3243-3dd4-4a8d-8c0d-dd76da1f02a5" xsi:nil="true"/>
+    <Status xmlns="71af3243-3dd4-4a8d-8c0d-dd76da1f02a5">Not started</Status>
+  </documentManagement>
+</p:properties>
+</file>
+
+<file path=customXml/item3.xml><?xml version="1.0" encoding="utf-8"?>
+<?mso-contentType ?>
+<FormTemplates xmlns="http://schemas.microsoft.com/sharepoint/v3/contenttype/forms">
+  <Display>DocumentLibraryForm</Display>
+  <Edit>DocumentLibraryForm</Edit>
+  <New>DocumentLibraryForm</New>
+</FormTemplates>
+</file>
+
+<file path=customXml/item4.xml><?xml version="1.0" encoding="utf-8"?>
 <ct:contentTypeSchema xmlns:ct="http://schemas.microsoft.com/office/2006/metadata/contentType" xmlns:ma="http://schemas.microsoft.com/office/2006/metadata/properties/metaAttributes" ct:_="" ma:_="" ma:contentTypeName="Document" ma:contentTypeID="0x01010079F111ED35F8CC479449609E8A0923A6" ma:contentTypeVersion="12" ma:contentTypeDescription="Create a new document." ma:contentTypeScope="" ma:versionID="fa6e671f1cd7e4d96ff9652be322dd5e">
   <xsd:schema xmlns:xsd="http://www.w3.org/2001/XMLSchema" xmlns:xs="http://www.w3.org/2001/XMLSchema" xmlns:p="http://schemas.microsoft.com/office/2006/metadata/properties" xmlns:ns2="71af3243-3dd4-4a8d-8c0d-dd76da1f02a5" xmlns:ns3="16c05727-aa75-4e4a-9b5f-8a80a1165891" targetNamespace="http://schemas.microsoft.com/office/2006/metadata/properties" ma:root="true" ma:fieldsID="4e2496f70b101db0b8013f30a071bbf7" ns2:_="" ns3:_="">
     <xsd:import namespace="71af3243-3dd4-4a8d-8c0d-dd76da1f02a5"/>
@@ -6093,29 +5852,33 @@
 </ct:contentTypeSchema>
 </file>
 
-<file path=customXml/item2.xml><?xml version="1.0" encoding="utf-8"?>
-<?mso-contentType ?>
-<FormTemplates xmlns="http://schemas.microsoft.com/sharepoint/v3/contenttype/forms">
-  <Display>DocumentLibraryForm</Display>
-  <Edit>DocumentLibraryForm</Edit>
-  <New>DocumentLibraryForm</New>
-</FormTemplates>
+<file path=customXml/itemProps1.xml><?xml version="1.0" encoding="utf-8"?>
+<ds:datastoreItem xmlns:ds="http://schemas.openxmlformats.org/officeDocument/2006/customXml" ds:itemID="{636886AC-550C-4D89-8D62-105BFFE7A7BA}">
+  <ds:schemaRefs>
+    <ds:schemaRef ds:uri="http://schemas.openxmlformats.org/officeDocument/2006/bibliography"/>
+  </ds:schemaRefs>
+</ds:datastoreItem>
 </file>
 
-<file path=customXml/item3.xml><?xml version="1.0" encoding="utf-8"?>
-<p:properties xmlns:p="http://schemas.microsoft.com/office/2006/metadata/properties" xmlns:xsi="http://www.w3.org/2001/XMLSchema-instance" xmlns:pc="http://schemas.microsoft.com/office/infopath/2007/PartnerControls">
-  <documentManagement>
-    <MediaServiceKeyPoints xmlns="71af3243-3dd4-4a8d-8c0d-dd76da1f02a5" xsi:nil="true"/>
-    <Status xmlns="71af3243-3dd4-4a8d-8c0d-dd76da1f02a5">Not started</Status>
-  </documentManagement>
-</p:properties>
+<file path=customXml/itemProps2.xml><?xml version="1.0" encoding="utf-8"?>
+<ds:datastoreItem xmlns:ds="http://schemas.openxmlformats.org/officeDocument/2006/customXml" ds:itemID="{F1735428-6F95-4096-840F-2DD96B16B624}">
+  <ds:schemaRefs>
+    <ds:schemaRef ds:uri="http://schemas.microsoft.com/office/2006/metadata/properties"/>
+    <ds:schemaRef ds:uri="http://schemas.microsoft.com/office/infopath/2007/PartnerControls"/>
+    <ds:schemaRef ds:uri="71af3243-3dd4-4a8d-8c0d-dd76da1f02a5"/>
+  </ds:schemaRefs>
+</ds:datastoreItem>
 </file>
 
-<file path=customXml/item4.xml><?xml version="1.0" encoding="utf-8"?>
-<b:Sources xmlns:b="http://schemas.openxmlformats.org/officeDocument/2006/bibliography" xmlns="http://schemas.openxmlformats.org/officeDocument/2006/bibliography" SelectedStyle="\APASixthEditionOfficeOnline.xsl" StyleName="APA" Version="6"/>
+<file path=customXml/itemProps3.xml><?xml version="1.0" encoding="utf-8"?>
+<ds:datastoreItem xmlns:ds="http://schemas.openxmlformats.org/officeDocument/2006/customXml" ds:itemID="{C3ED917E-6B3F-4995-8090-FD9CFEE66038}">
+  <ds:schemaRefs>
+    <ds:schemaRef ds:uri="http://schemas.microsoft.com/sharepoint/v3/contenttype/forms"/>
+  </ds:schemaRefs>
+</ds:datastoreItem>
 </file>
 
-<file path=customXml/itemProps1.xml><?xml version="1.0" encoding="utf-8"?>
+<file path=customXml/itemProps4.xml><?xml version="1.0" encoding="utf-8"?>
 <ds:datastoreItem xmlns:ds="http://schemas.openxmlformats.org/officeDocument/2006/customXml" ds:itemID="{647FEFD4-54E2-43C2-B579-757DDE7F1A35}">
   <ds:schemaRefs>
     <ds:schemaRef ds:uri="http://schemas.microsoft.com/office/2006/metadata/contentType"/>
@@ -6132,30 +5895,4 @@
     <ds:schemaRef ds:uri="http://schemas.microsoft.com/internal/obd"/>
   </ds:schemaRefs>
 </ds:datastoreItem>
-</file>
-
-<file path=customXml/itemProps2.xml><?xml version="1.0" encoding="utf-8"?>
-<ds:datastoreItem xmlns:ds="http://schemas.openxmlformats.org/officeDocument/2006/customXml" ds:itemID="{C3ED917E-6B3F-4995-8090-FD9CFEE66038}">
-  <ds:schemaRefs>
-    <ds:schemaRef ds:uri="http://schemas.microsoft.com/sharepoint/v3/contenttype/forms"/>
-  </ds:schemaRefs>
-</ds:datastoreItem>
-</file>
-
-<file path=customXml/itemProps3.xml><?xml version="1.0" encoding="utf-8"?>
-<ds:datastoreItem xmlns:ds="http://schemas.openxmlformats.org/officeDocument/2006/customXml" ds:itemID="{F1735428-6F95-4096-840F-2DD96B16B624}">
-  <ds:schemaRefs>
-    <ds:schemaRef ds:uri="http://schemas.microsoft.com/office/2006/metadata/properties"/>
-    <ds:schemaRef ds:uri="http://schemas.microsoft.com/office/infopath/2007/PartnerControls"/>
-    <ds:schemaRef ds:uri="71af3243-3dd4-4a8d-8c0d-dd76da1f02a5"/>
-  </ds:schemaRefs>
-</ds:datastoreItem>
-</file>
-
-<file path=customXml/itemProps4.xml><?xml version="1.0" encoding="utf-8"?>
-<ds:datastoreItem xmlns:ds="http://schemas.openxmlformats.org/officeDocument/2006/customXml" ds:itemID="{636886AC-550C-4D89-8D62-105BFFE7A7BA}">
-  <ds:schemaRefs>
-    <ds:schemaRef ds:uri="http://schemas.openxmlformats.org/officeDocument/2006/bibliography"/>
-  </ds:schemaRefs>
-</ds:datastoreItem>
 </file>
</xml_diff>